<commit_message>
test de cambio de reportes
</commit_message>
<xml_diff>
--- a/src/annex/Cuadros de Casos de uso y requerimientos.docx
+++ b/src/annex/Cuadros de Casos de uso y requerimientos.docx
@@ -688,722 +688,6 @@
         <w:t>Cuadro 2: Gestionar Matrículas</w:t>
       </w:r>
     </w:p>
-    <w:p/>
-    <w:tbl>
-      <w:tblPr>
-        <w:tblStyle w:val="Tablaconcuadrcula"/>
-        <w:tblpPr w:leftFromText="180" w:rightFromText="180" w:tblpY="630"/>
-        <w:tblW w:w="9355" w:type="dxa"/>
-        <w:tblLook w:val="04A0" w:firstRow="1" w:lastRow="0" w:firstColumn="1" w:lastColumn="0" w:noHBand="0" w:noVBand="1"/>
-      </w:tblPr>
-      <w:tblGrid>
-        <w:gridCol w:w="3061"/>
-        <w:gridCol w:w="6294"/>
-      </w:tblGrid>
-      <w:tr>
-        <w:trPr>
-          <w:trHeight w:val="535"/>
-        </w:trPr>
-        <w:tc>
-          <w:tcPr>
-            <w:tcW w:w="3061" w:type="dxa"/>
-          </w:tcPr>
-          <w:p>
-            <w:pPr>
-              <w:jc w:val="center"/>
-            </w:pPr>
-            <w:r>
-              <w:lastRenderedPageBreak/>
-              <w:t>Código</w:t>
-            </w:r>
-          </w:p>
-        </w:tc>
-        <w:tc>
-          <w:tcPr>
-            <w:tcW w:w="6294" w:type="dxa"/>
-          </w:tcPr>
-          <w:p>
-            <w:pPr>
-              <w:jc w:val="center"/>
-            </w:pPr>
-            <w:r>
-              <w:t>CU-0</w:t>
-            </w:r>
-            <w:r>
-              <w:t>3</w:t>
-            </w:r>
-          </w:p>
-        </w:tc>
-      </w:tr>
-      <w:tr>
-        <w:trPr>
-          <w:trHeight w:val="535"/>
-        </w:trPr>
-        <w:tc>
-          <w:tcPr>
-            <w:tcW w:w="3061" w:type="dxa"/>
-          </w:tcPr>
-          <w:p>
-            <w:pPr>
-              <w:jc w:val="center"/>
-            </w:pPr>
-            <w:r>
-              <w:t>Caso de Uso</w:t>
-            </w:r>
-          </w:p>
-        </w:tc>
-        <w:tc>
-          <w:tcPr>
-            <w:tcW w:w="6294" w:type="dxa"/>
-          </w:tcPr>
-          <w:p>
-            <w:pPr>
-              <w:tabs>
-                <w:tab w:val="left" w:pos="1590"/>
-              </w:tabs>
-              <w:jc w:val="both"/>
-              <w:rPr>
-                <w:lang w:val="es-MX"/>
-              </w:rPr>
-            </w:pPr>
-            <w:r>
-              <w:rPr>
-                <w:lang w:val="es-MX"/>
-              </w:rPr>
-              <w:t>Administración de Pagos y Control de Deudas</w:t>
-            </w:r>
-          </w:p>
-        </w:tc>
-      </w:tr>
-      <w:tr>
-        <w:trPr>
-          <w:trHeight w:val="526"/>
-        </w:trPr>
-        <w:tc>
-          <w:tcPr>
-            <w:tcW w:w="3061" w:type="dxa"/>
-          </w:tcPr>
-          <w:p>
-            <w:pPr>
-              <w:jc w:val="center"/>
-            </w:pPr>
-            <w:r>
-              <w:t>Actor</w:t>
-            </w:r>
-          </w:p>
-        </w:tc>
-        <w:tc>
-          <w:tcPr>
-            <w:tcW w:w="6294" w:type="dxa"/>
-          </w:tcPr>
-          <w:p>
-            <w:pPr>
-              <w:tabs>
-                <w:tab w:val="left" w:pos="1380"/>
-              </w:tabs>
-            </w:pPr>
-            <w:r>
-              <w:t>Administrador</w:t>
-            </w:r>
-          </w:p>
-        </w:tc>
-      </w:tr>
-      <w:tr>
-        <w:trPr>
-          <w:trHeight w:val="1075"/>
-        </w:trPr>
-        <w:tc>
-          <w:tcPr>
-            <w:tcW w:w="3061" w:type="dxa"/>
-          </w:tcPr>
-          <w:p>
-            <w:pPr>
-              <w:tabs>
-                <w:tab w:val="left" w:pos="1605"/>
-              </w:tabs>
-              <w:jc w:val="center"/>
-            </w:pPr>
-            <w:r>
-              <w:t>Descripción</w:t>
-            </w:r>
-          </w:p>
-        </w:tc>
-        <w:tc>
-          <w:tcPr>
-            <w:tcW w:w="6294" w:type="dxa"/>
-          </w:tcPr>
-          <w:p>
-            <w:pPr>
-              <w:tabs>
-                <w:tab w:val="left" w:pos="1155"/>
-              </w:tabs>
-              <w:jc w:val="both"/>
-              <w:rPr>
-                <w:lang w:val="es-MX"/>
-              </w:rPr>
-            </w:pPr>
-            <w:r>
-              <w:rPr>
-                <w:lang w:val="es-MX"/>
-              </w:rPr>
-              <w:t>Registra y controla los pagos de pensiones y matrículas. Lleva un registro de las deudas pendientes y genera alertas de vencimiento.</w:t>
-            </w:r>
-          </w:p>
-        </w:tc>
-      </w:tr>
-      <w:tr>
-        <w:trPr>
-          <w:trHeight w:val="805"/>
-        </w:trPr>
-        <w:tc>
-          <w:tcPr>
-            <w:tcW w:w="3061" w:type="dxa"/>
-          </w:tcPr>
-          <w:p>
-            <w:pPr>
-              <w:jc w:val="center"/>
-            </w:pPr>
-            <w:r>
-              <w:t>Precondiciones</w:t>
-            </w:r>
-          </w:p>
-        </w:tc>
-        <w:tc>
-          <w:tcPr>
-            <w:tcW w:w="6294" w:type="dxa"/>
-          </w:tcPr>
-          <w:p>
-            <w:pPr>
-              <w:ind w:firstLine="720"/>
-              <w:jc w:val="both"/>
-              <w:rPr>
-                <w:lang w:val="es-MX"/>
-              </w:rPr>
-            </w:pPr>
-            <w:r>
-              <w:rPr>
-                <w:lang w:val="es-MX"/>
-              </w:rPr>
-              <w:t>El administrador ha iniciado sesión. El estudiante está matriculado.</w:t>
-            </w:r>
-          </w:p>
-        </w:tc>
-      </w:tr>
-      <w:tr>
-        <w:trPr>
-          <w:trHeight w:val="760"/>
-        </w:trPr>
-        <w:tc>
-          <w:tcPr>
-            <w:tcW w:w="3061" w:type="dxa"/>
-          </w:tcPr>
-          <w:p>
-            <w:pPr>
-              <w:tabs>
-                <w:tab w:val="left" w:pos="1515"/>
-              </w:tabs>
-              <w:jc w:val="center"/>
-            </w:pPr>
-            <w:r>
-              <w:t>Flujo Principal</w:t>
-            </w:r>
-          </w:p>
-        </w:tc>
-        <w:tc>
-          <w:tcPr>
-            <w:tcW w:w="6294" w:type="dxa"/>
-          </w:tcPr>
-          <w:p>
-            <w:pPr>
-              <w:jc w:val="both"/>
-              <w:rPr>
-                <w:lang w:val="es-MX"/>
-              </w:rPr>
-            </w:pPr>
-            <w:r>
-              <w:rPr>
-                <w:lang w:val="es-MX"/>
-              </w:rPr>
-              <w:t>1. El administrador accede al módulo "Administración de Pagos".2. Busca al estudiante.3. Ingresa los detalles del pago (monto, concepto, fecha).4. El sistema registra el pago y actualiza el estado de cuenta del estudiante.5. El sistema verifica si existen deudas y genera una alerta si es necesario.6. Se genera un recibo de pago de forma automática.</w:t>
-            </w:r>
-          </w:p>
-        </w:tc>
-      </w:tr>
-      <w:tr>
-        <w:trPr>
-          <w:trHeight w:val="886"/>
-        </w:trPr>
-        <w:tc>
-          <w:tcPr>
-            <w:tcW w:w="3061" w:type="dxa"/>
-          </w:tcPr>
-          <w:p>
-            <w:pPr>
-              <w:jc w:val="center"/>
-            </w:pPr>
-            <w:r>
-              <w:t>Flujo Alternativo</w:t>
-            </w:r>
-          </w:p>
-        </w:tc>
-        <w:tc>
-          <w:tcPr>
-            <w:tcW w:w="6294" w:type="dxa"/>
-          </w:tcPr>
-          <w:p>
-            <w:pPr>
-              <w:ind w:firstLine="720"/>
-              <w:jc w:val="both"/>
-              <w:rPr>
-                <w:lang w:val="es-MX"/>
-              </w:rPr>
-            </w:pPr>
-            <w:r>
-              <w:rPr>
-                <w:lang w:val="es-MX"/>
-              </w:rPr>
-              <w:t>Si no hay cupos disponibles en la sección seleccionada, el sistema notifica al administrador.</w:t>
-            </w:r>
-          </w:p>
-        </w:tc>
-      </w:tr>
-      <w:tr>
-        <w:tc>
-          <w:tcPr>
-            <w:tcW w:w="3061" w:type="dxa"/>
-          </w:tcPr>
-          <w:p>
-            <w:pPr>
-              <w:jc w:val="center"/>
-            </w:pPr>
-            <w:r>
-              <w:t>Postcondiciones</w:t>
-            </w:r>
-          </w:p>
-        </w:tc>
-        <w:tc>
-          <w:tcPr>
-            <w:tcW w:w="6294" w:type="dxa"/>
-          </w:tcPr>
-          <w:p>
-            <w:pPr>
-              <w:ind w:firstLine="720"/>
-              <w:jc w:val="both"/>
-              <w:rPr>
-                <w:lang w:val="es-MX"/>
-              </w:rPr>
-            </w:pPr>
-            <w:r>
-              <w:rPr>
-                <w:lang w:val="es-MX"/>
-              </w:rPr>
-              <w:t>El pago queda registrado en el sistema y el estado de cuenta del estudiante se actualiza.</w:t>
-            </w:r>
-          </w:p>
-        </w:tc>
-      </w:tr>
-    </w:tbl>
-    <w:p>
-      <w:r>
-        <w:t>Cuadro 3: Administrar Pagos y Deudas</w:t>
-      </w:r>
-    </w:p>
-    <w:p/>
-    <w:p/>
-    <w:p/>
-    <w:tbl>
-      <w:tblPr>
-        <w:tblStyle w:val="Tablaconcuadrcula"/>
-        <w:tblpPr w:leftFromText="180" w:rightFromText="180" w:tblpY="630"/>
-        <w:tblW w:w="9355" w:type="dxa"/>
-        <w:tblLook w:val="04A0" w:firstRow="1" w:lastRow="0" w:firstColumn="1" w:lastColumn="0" w:noHBand="0" w:noVBand="1"/>
-      </w:tblPr>
-      <w:tblGrid>
-        <w:gridCol w:w="3061"/>
-        <w:gridCol w:w="6294"/>
-      </w:tblGrid>
-      <w:tr>
-        <w:trPr>
-          <w:trHeight w:val="535"/>
-        </w:trPr>
-        <w:tc>
-          <w:tcPr>
-            <w:tcW w:w="3061" w:type="dxa"/>
-          </w:tcPr>
-          <w:p>
-            <w:pPr>
-              <w:jc w:val="center"/>
-            </w:pPr>
-            <w:r>
-              <w:lastRenderedPageBreak/>
-              <w:t>Código</w:t>
-            </w:r>
-          </w:p>
-        </w:tc>
-        <w:tc>
-          <w:tcPr>
-            <w:tcW w:w="6294" w:type="dxa"/>
-          </w:tcPr>
-          <w:p>
-            <w:pPr>
-              <w:jc w:val="center"/>
-            </w:pPr>
-            <w:r>
-              <w:t>CU-0</w:t>
-            </w:r>
-            <w:r>
-              <w:t>4</w:t>
-            </w:r>
-          </w:p>
-        </w:tc>
-      </w:tr>
-      <w:tr>
-        <w:trPr>
-          <w:trHeight w:val="535"/>
-        </w:trPr>
-        <w:tc>
-          <w:tcPr>
-            <w:tcW w:w="3061" w:type="dxa"/>
-          </w:tcPr>
-          <w:p>
-            <w:pPr>
-              <w:jc w:val="center"/>
-            </w:pPr>
-            <w:r>
-              <w:t>Caso de Uso</w:t>
-            </w:r>
-          </w:p>
-        </w:tc>
-        <w:tc>
-          <w:tcPr>
-            <w:tcW w:w="6294" w:type="dxa"/>
-          </w:tcPr>
-          <w:p>
-            <w:pPr>
-              <w:tabs>
-                <w:tab w:val="left" w:pos="1590"/>
-              </w:tabs>
-              <w:jc w:val="both"/>
-              <w:rPr>
-                <w:lang w:val="es-MX"/>
-              </w:rPr>
-            </w:pPr>
-            <w:r>
-              <w:rPr>
-                <w:lang w:val="es-MX"/>
-              </w:rPr>
-              <w:t>Generación de Reportes</w:t>
-            </w:r>
-          </w:p>
-        </w:tc>
-      </w:tr>
-      <w:tr>
-        <w:trPr>
-          <w:trHeight w:val="526"/>
-        </w:trPr>
-        <w:tc>
-          <w:tcPr>
-            <w:tcW w:w="3061" w:type="dxa"/>
-          </w:tcPr>
-          <w:p>
-            <w:pPr>
-              <w:jc w:val="center"/>
-            </w:pPr>
-            <w:r>
-              <w:t>Actor</w:t>
-            </w:r>
-          </w:p>
-        </w:tc>
-        <w:tc>
-          <w:tcPr>
-            <w:tcW w:w="6294" w:type="dxa"/>
-          </w:tcPr>
-          <w:p>
-            <w:pPr>
-              <w:tabs>
-                <w:tab w:val="left" w:pos="1380"/>
-              </w:tabs>
-            </w:pPr>
-            <w:r>
-              <w:t>Administrador</w:t>
-            </w:r>
-          </w:p>
-        </w:tc>
-      </w:tr>
-      <w:tr>
-        <w:trPr>
-          <w:trHeight w:val="1075"/>
-        </w:trPr>
-        <w:tc>
-          <w:tcPr>
-            <w:tcW w:w="3061" w:type="dxa"/>
-          </w:tcPr>
-          <w:p>
-            <w:pPr>
-              <w:tabs>
-                <w:tab w:val="left" w:pos="1605"/>
-              </w:tabs>
-              <w:jc w:val="center"/>
-            </w:pPr>
-            <w:r>
-              <w:t>Descripción</w:t>
-            </w:r>
-          </w:p>
-        </w:tc>
-        <w:tc>
-          <w:tcPr>
-            <w:tcW w:w="6294" w:type="dxa"/>
-          </w:tcPr>
-          <w:p>
-            <w:pPr>
-              <w:tabs>
-                <w:tab w:val="left" w:pos="1155"/>
-              </w:tabs>
-              <w:jc w:val="both"/>
-              <w:rPr>
-                <w:lang w:val="es-MX"/>
-              </w:rPr>
-            </w:pPr>
-            <w:r>
-              <w:rPr>
-                <w:lang w:val="es-MX"/>
-              </w:rPr>
-              <w:t>Genera reportes académicos (listados de estudiantes por grado, estadísticas) y financieros (reportes de pagos, ingresos, estados de cuenta).</w:t>
-            </w:r>
-          </w:p>
-        </w:tc>
-      </w:tr>
-      <w:tr>
-        <w:trPr>
-          <w:trHeight w:val="805"/>
-        </w:trPr>
-        <w:tc>
-          <w:tcPr>
-            <w:tcW w:w="3061" w:type="dxa"/>
-          </w:tcPr>
-          <w:p>
-            <w:pPr>
-              <w:jc w:val="center"/>
-            </w:pPr>
-            <w:r>
-              <w:t>Precondiciones</w:t>
-            </w:r>
-          </w:p>
-        </w:tc>
-        <w:tc>
-          <w:tcPr>
-            <w:tcW w:w="6294" w:type="dxa"/>
-          </w:tcPr>
-          <w:p>
-            <w:pPr>
-              <w:jc w:val="both"/>
-              <w:rPr>
-                <w:lang w:val="es-MX"/>
-              </w:rPr>
-            </w:pPr>
-            <w:r>
-              <w:rPr>
-                <w:lang w:val="es-MX"/>
-              </w:rPr>
-              <w:t>El administrador ha iniciado sesión.</w:t>
-            </w:r>
-          </w:p>
-        </w:tc>
-      </w:tr>
-      <w:tr>
-        <w:trPr>
-          <w:trHeight w:val="760"/>
-        </w:trPr>
-        <w:tc>
-          <w:tcPr>
-            <w:tcW w:w="3061" w:type="dxa"/>
-          </w:tcPr>
-          <w:p>
-            <w:pPr>
-              <w:tabs>
-                <w:tab w:val="left" w:pos="1515"/>
-              </w:tabs>
-              <w:jc w:val="center"/>
-            </w:pPr>
-            <w:r>
-              <w:t>Flujo Principal</w:t>
-            </w:r>
-          </w:p>
-        </w:tc>
-        <w:tc>
-          <w:tcPr>
-            <w:tcW w:w="6294" w:type="dxa"/>
-          </w:tcPr>
-          <w:p>
-            <w:pPr>
-              <w:jc w:val="both"/>
-              <w:rPr>
-                <w:lang w:val="es-MX"/>
-              </w:rPr>
-            </w:pPr>
-            <w:r>
-              <w:rPr>
-                <w:lang w:val="es-MX"/>
-              </w:rPr>
-              <w:t>1. El administrador accede al módulo "Generación de Reportes".2. Selecciona el tipo de reporte deseado (académico o financiero).3. Especifica los parámetros del reporte (ej. rango de fechas, grado específico).4. El sistema procesa la información de la base de datos.5. El sistema genera y muestra el reporte solicitado.</w:t>
-            </w:r>
-          </w:p>
-        </w:tc>
-      </w:tr>
-      <w:tr>
-        <w:trPr>
-          <w:trHeight w:val="886"/>
-        </w:trPr>
-        <w:tc>
-          <w:tcPr>
-            <w:tcW w:w="3061" w:type="dxa"/>
-          </w:tcPr>
-          <w:p>
-            <w:pPr>
-              <w:jc w:val="center"/>
-            </w:pPr>
-            <w:r>
-              <w:t>Flujo Alternativo</w:t>
-            </w:r>
-          </w:p>
-        </w:tc>
-        <w:tc>
-          <w:tcPr>
-            <w:tcW w:w="6294" w:type="dxa"/>
-          </w:tcPr>
-          <w:p>
-            <w:pPr>
-              <w:jc w:val="both"/>
-              <w:rPr>
-                <w:lang w:val="es-MX"/>
-              </w:rPr>
-            </w:pPr>
-            <w:r>
-              <w:rPr>
-                <w:lang w:val="es-MX"/>
-              </w:rPr>
-              <w:t>Si no hay datos disponibles para los parámetros seleccionados, el sistema muestra un mensaje indicándolo.</w:t>
-            </w:r>
-          </w:p>
-        </w:tc>
-      </w:tr>
-      <w:tr>
-        <w:trPr>
-          <w:trHeight w:val="665"/>
-        </w:trPr>
-        <w:tc>
-          <w:tcPr>
-            <w:tcW w:w="3061" w:type="dxa"/>
-          </w:tcPr>
-          <w:p>
-            <w:pPr>
-              <w:jc w:val="center"/>
-            </w:pPr>
-            <w:r>
-              <w:t>Postcondiciones</w:t>
-            </w:r>
-          </w:p>
-        </w:tc>
-        <w:tc>
-          <w:tcPr>
-            <w:tcW w:w="6294" w:type="dxa"/>
-          </w:tcPr>
-          <w:p>
-            <w:pPr>
-              <w:jc w:val="both"/>
-              <w:rPr>
-                <w:lang w:val="es-MX"/>
-              </w:rPr>
-            </w:pPr>
-            <w:r>
-              <w:rPr>
-                <w:lang w:val="es-MX"/>
-              </w:rPr>
-              <w:t>Se obtiene un documento con la información consolidada según los criterios seleccionados.</w:t>
-            </w:r>
-          </w:p>
-        </w:tc>
-      </w:tr>
-    </w:tbl>
-    <w:p>
-      <w:pPr>
-        <w:rPr>
-          <w:lang w:val="es-MX"/>
-        </w:rPr>
-      </w:pPr>
-      <w:r>
-        <w:t xml:space="preserve">Cuadro </w:t>
-      </w:r>
-      <w:r>
-        <w:t>4</w:t>
-      </w:r>
-      <w:r>
-        <w:t>: Generar Reportes</w:t>
-      </w:r>
-    </w:p>
-    <w:p>
-      <w:pPr>
-        <w:rPr>
-          <w:lang w:val="es-MX"/>
-        </w:rPr>
-      </w:pPr>
-    </w:p>
-    <w:p>
-      <w:pPr>
-        <w:rPr>
-          <w:lang w:val="es-MX"/>
-        </w:rPr>
-      </w:pPr>
-    </w:p>
-    <w:p>
-      <w:pPr>
-        <w:rPr>
-          <w:lang w:val="es-MX"/>
-        </w:rPr>
-      </w:pPr>
-    </w:p>
-    <w:p>
-      <w:pPr>
-        <w:rPr>
-          <w:lang w:val="es-MX"/>
-        </w:rPr>
-      </w:pPr>
-    </w:p>
-    <w:p>
-      <w:pPr>
-        <w:rPr>
-          <w:lang w:val="es-MX"/>
-        </w:rPr>
-      </w:pPr>
-    </w:p>
-    <w:p>
-      <w:pPr>
-        <w:rPr>
-          <w:lang w:val="es-MX"/>
-        </w:rPr>
-      </w:pPr>
-    </w:p>
-    <w:p>
-      <w:pPr>
-        <w:rPr>
-          <w:lang w:val="es-MX"/>
-        </w:rPr>
-      </w:pPr>
-    </w:p>
-    <w:p>
-      <w:pPr>
-        <w:rPr>
-          <w:lang w:val="es-MX"/>
-        </w:rPr>
-      </w:pPr>
-    </w:p>
-    <w:p>
-      <w:pPr>
-        <w:rPr>
-          <w:lang w:val="es-MX"/>
-        </w:rPr>
-      </w:pPr>
-    </w:p>
     <w:p>
       <w:pPr>
         <w:rPr>
@@ -1738,7 +1022,7 @@
         <w:t xml:space="preserve">Cuadro </w:t>
       </w:r>
       <w:r>
-        <w:t>5</w:t>
+        <w:t>3</w:t>
       </w:r>
       <w:r>
         <w:t>: Gestionar Usuarios</w:t>
@@ -2107,7 +1391,13 @@
         </w:rPr>
       </w:pPr>
       <w:r>
-        <w:t>Cuadro 6: Emitir Documentos Certificados</w:t>
+        <w:t xml:space="preserve">Cuadro </w:t>
+      </w:r>
+      <w:r>
+        <w:t>4</w:t>
+      </w:r>
+      <w:r>
+        <w:t>: Emitir Documentos Certificados</w:t>
       </w:r>
     </w:p>
     <w:sectPr>

</xml_diff>